<commit_message>
Score documentatie_DoD + code_unfinal
Dumping a huge load on you
</commit_message>
<xml_diff>
--- a/docs/dev_documentation/20151208_scoreboard_Documentatie.docx
+++ b/docs/dev_documentation/20151208_scoreboard_Documentatie.docx
@@ -624,13 +624,138 @@
     <w:p/>
     <w:p/>
     <w:p>
+      <w:pPr>
+        <w:rPr>
+          <w:lang w:val="nl-NL"/>
+        </w:rPr>
+      </w:pPr>
+      <w:r>
+        <w:rPr>
+          <w:lang w:val="nl-NL"/>
+        </w:rPr>
+        <w:t>Design:</w:t>
+      </w:r>
+    </w:p>
+    <w:p>
+      <w:pPr>
+        <w:rPr>
+          <w:lang w:val="nl-NL"/>
+        </w:rPr>
+      </w:pPr>
+      <w:r>
+        <w:rPr>
+          <w:lang w:val="nl-NL"/>
+        </w:rPr>
+        <w:t>Font is anders dan huisstijl vanwege de breedte</w:t>
+      </w:r>
+    </w:p>
+    <w:p>
+      <w:pPr>
+        <w:rPr>
+          <w:lang w:val="nl-NL"/>
+        </w:rPr>
+      </w:pPr>
+      <w:r>
+        <w:rPr>
+          <w:lang w:val="nl-NL"/>
+        </w:rPr>
+        <w:t>Font word:</w:t>
+      </w:r>
+    </w:p>
+    <w:p>
+      <w:pPr>
+        <w:rPr>
+          <w:lang w:val="nl-NL"/>
+        </w:rPr>
+      </w:pPr>
+      <w:r>
+        <w:rPr>
+          <w:rFonts w:ascii="Arial" w:hAnsi="Arial" w:cs="Arial"/>
+          <w:noProof/>
+          <w:color w:val="0B0080"/>
+          <w:sz w:val="21"/>
+          <w:szCs w:val="21"/>
+          <w:shd w:val="clear" w:color="auto" w:fill="F9F9F9"/>
+          <w:lang w:eastAsia="en-GB"/>
+        </w:rPr>
+        <w:drawing>
+          <wp:inline distT="0" distB="0" distL="0" distR="0">
+            <wp:extent cx="2856230" cy="278765"/>
+            <wp:effectExtent l="0" t="0" r="1270" b="6985"/>
+            <wp:docPr id="2" name="Picture 2" descr="Lucida Console font.svg">
+              <a:hlinkClick xmlns:a="http://schemas.openxmlformats.org/drawingml/2006/main" r:id="rId7"/>
+            </wp:docPr>
+            <wp:cNvGraphicFramePr>
+              <a:graphicFrameLocks xmlns:a="http://schemas.openxmlformats.org/drawingml/2006/main" noChangeAspect="1"/>
+            </wp:cNvGraphicFramePr>
+            <a:graphic xmlns:a="http://schemas.openxmlformats.org/drawingml/2006/main">
+              <a:graphicData uri="http://schemas.openxmlformats.org/drawingml/2006/picture">
+                <pic:pic xmlns:pic="http://schemas.openxmlformats.org/drawingml/2006/picture">
+                  <pic:nvPicPr>
+                    <pic:cNvPr id="0" name="Picture 6" descr="Lucida Console font.svg">
+                      <a:hlinkClick r:id="rId7"/>
+                    </pic:cNvPr>
+                    <pic:cNvPicPr>
+                      <a:picLocks noChangeAspect="1" noChangeArrowheads="1"/>
+                    </pic:cNvPicPr>
+                  </pic:nvPicPr>
+                  <pic:blipFill>
+                    <a:blip r:embed="rId8">
+                      <a:extLst>
+                        <a:ext uri="{28A0092B-C50C-407E-A947-70E740481C1C}">
+                          <a14:useLocalDpi xmlns:a14="http://schemas.microsoft.com/office/drawing/2010/main" val="0"/>
+                        </a:ext>
+                      </a:extLst>
+                    </a:blip>
+                    <a:srcRect/>
+                    <a:stretch>
+                      <a:fillRect/>
+                    </a:stretch>
+                  </pic:blipFill>
+                  <pic:spPr bwMode="auto">
+                    <a:xfrm>
+                      <a:off x="0" y="0"/>
+                      <a:ext cx="2856230" cy="278765"/>
+                    </a:xfrm>
+                    <a:prstGeom prst="rect">
+                      <a:avLst/>
+                    </a:prstGeom>
+                    <a:noFill/>
+                    <a:ln>
+                      <a:noFill/>
+                    </a:ln>
+                  </pic:spPr>
+                </pic:pic>
+              </a:graphicData>
+            </a:graphic>
+          </wp:inline>
+        </w:drawing>
+      </w:r>
+    </w:p>
+    <w:p>
+      <w:pPr>
+        <w:rPr>
+          <w:lang w:val="nl-NL"/>
+        </w:rPr>
+      </w:pPr>
+      <w:bookmarkStart w:id="0" w:name="_GoBack"/>
+      <w:bookmarkEnd w:id="0"/>
+    </w:p>
+    <w:p>
+      <w:pPr>
+        <w:rPr>
+          <w:lang w:val="nl-NL"/>
+        </w:rPr>
+      </w:pPr>
+    </w:p>
+    <w:p>
       <w:r>
         <w:t>Low priority favorite gun.</w:t>
       </w:r>
     </w:p>
     <w:p/>
     <w:p>
-      <w:hyperlink r:id="rId7" w:history="1">
+      <w:hyperlink r:id="rId9" w:history="1">
         <w:r>
           <w:rPr>
             <w:rStyle w:val="Hyperlink"/>
@@ -645,10 +770,23 @@
       <w:r>
         <w:t>https://www.3dbuzz.com/forum/threads/186775-DrumGame-Help-XNA4-removed-quot-StorageContainer-TitleLocation-quot</w:t>
       </w:r>
-      <w:bookmarkStart w:id="0" w:name="_GoBack"/>
-      <w:bookmarkEnd w:id="0"/>
     </w:p>
     <w:p/>
+    <w:p>
+      <w:hyperlink r:id="rId10" w:history="1">
+        <w:r>
+          <w:rPr>
+            <w:rStyle w:val="Hyperlink"/>
+          </w:rPr>
+          <w:t>http://robotfootgames.com/xna-tutorials/75-xna-menu-tutorial-multiple-columns</w:t>
+        </w:r>
+      </w:hyperlink>
+    </w:p>
+    <w:p>
+      <w:r>
+        <w:t>http://www.gamedev.net/topic/517886-displaying-table-data-in-an-xna-game/</w:t>
+      </w:r>
+    </w:p>
     <w:p/>
     <w:p/>
     <w:sectPr>
@@ -1243,6 +1381,18 @@
       <w:u w:val="single"/>
     </w:rPr>
   </w:style>
+  <w:style w:type="character" w:styleId="FollowedHyperlink">
+    <w:name w:val="FollowedHyperlink"/>
+    <w:basedOn w:val="DefaultParagraphFont"/>
+    <w:uiPriority w:val="99"/>
+    <w:semiHidden/>
+    <w:unhideWhenUsed/>
+    <w:rsid w:val="002A2025"/>
+    <w:rPr>
+      <w:color w:val="954F72" w:themeColor="followedHyperlink"/>
+      <w:u w:val="single"/>
+    </w:rPr>
+  </w:style>
 </w:styles>
 </file>
 
@@ -1512,7 +1662,7 @@
 </file>
 
 <file path=customXml/itemProps1.xml><?xml version="1.0" encoding="utf-8"?>
-<ds:datastoreItem xmlns:ds="http://schemas.openxmlformats.org/officeDocument/2006/customXml" ds:itemID="{7CFA465C-4395-4B80-867F-35CEDCEABDE9}">
+<ds:datastoreItem xmlns:ds="http://schemas.openxmlformats.org/officeDocument/2006/customXml" ds:itemID="{E2E5B301-3251-4030-AB18-BEC943B1C79C}">
   <ds:schemaRefs>
     <ds:schemaRef ds:uri="http://schemas.openxmlformats.org/officeDocument/2006/bibliography"/>
   </ds:schemaRefs>

</xml_diff>